<commit_message>
Update page HTML Cat....
</commit_message>
<xml_diff>
--- a/docs/cahier des chages.docx
+++ b/docs/cahier des chages.docx
@@ -121,12 +121,21 @@
                                 <w:szCs w:val="40"/>
                               </w:rPr>
                             </w:pPr>
+                            <w:proofErr w:type="spellStart"/>
                             <w:r>
                               <w:rPr>
                                 <w:sz w:val="40"/>
                                 <w:szCs w:val="40"/>
                               </w:rPr>
-                              <w:t>Libex la solution pour sauver la littérature…</w:t>
+                              <w:t>Libex</w:t>
+                            </w:r>
+                            <w:proofErr w:type="spellEnd"/>
+                            <w:r>
+                              <w:rPr>
+                                <w:sz w:val="40"/>
+                                <w:szCs w:val="40"/>
+                              </w:rPr>
+                              <w:t xml:space="preserve"> la solution pour sauver la littérature…</w:t>
                             </w:r>
                           </w:p>
                           <w:p>
@@ -167,12 +176,21 @@
                           <w:szCs w:val="40"/>
                         </w:rPr>
                       </w:pPr>
+                      <w:proofErr w:type="spellStart"/>
                       <w:r>
                         <w:rPr>
                           <w:sz w:val="40"/>
                           <w:szCs w:val="40"/>
                         </w:rPr>
-                        <w:t>Libex la solution pour sauver la littérature…</w:t>
+                        <w:t>Libex</w:t>
+                      </w:r>
+                      <w:proofErr w:type="spellEnd"/>
+                      <w:r>
+                        <w:rPr>
+                          <w:sz w:val="40"/>
+                          <w:szCs w:val="40"/>
+                        </w:rPr>
+                        <w:t xml:space="preserve"> la solution pour sauver la littérature…</w:t>
                       </w:r>
                     </w:p>
                     <w:p>
@@ -526,6 +544,157 @@
     </w:p>
     <w:p>
       <w:pPr>
+        <w:rPr>
+          <w:b/>
+          <w:bCs/>
+          <w:sz w:val="36"/>
+          <w:szCs w:val="36"/>
+        </w:rPr>
+      </w:pPr>
+    </w:p>
+    <w:p>
+      <w:pPr>
+        <w:pStyle w:val="Paragraphedeliste"/>
+        <w:numPr>
+          <w:ilvl w:val="0"/>
+          <w:numId w:val="3"/>
+        </w:numPr>
+        <w:rPr>
+          <w:sz w:val="36"/>
+          <w:szCs w:val="36"/>
+        </w:rPr>
+      </w:pPr>
+      <w:r>
+        <w:rPr>
+          <w:sz w:val="36"/>
+          <w:szCs w:val="36"/>
+        </w:rPr>
+        <w:t>Introduction ……………………………………………….. page 3</w:t>
+      </w:r>
+    </w:p>
+    <w:p>
+      <w:pPr>
+        <w:pStyle w:val="Paragraphedeliste"/>
+        <w:numPr>
+          <w:ilvl w:val="0"/>
+          <w:numId w:val="3"/>
+        </w:numPr>
+        <w:rPr>
+          <w:sz w:val="36"/>
+          <w:szCs w:val="36"/>
+        </w:rPr>
+      </w:pPr>
+      <w:r>
+        <w:rPr>
+          <w:sz w:val="36"/>
+          <w:szCs w:val="36"/>
+        </w:rPr>
+        <w:t>Présentation</w:t>
+      </w:r>
+      <w:r>
+        <w:rPr>
+          <w:sz w:val="36"/>
+          <w:szCs w:val="36"/>
+        </w:rPr>
+        <w:t xml:space="preserve"> du projet ………………………………</w:t>
+      </w:r>
+      <w:r>
+        <w:rPr>
+          <w:sz w:val="36"/>
+          <w:szCs w:val="36"/>
+        </w:rPr>
+        <w:t>… page 3</w:t>
+      </w:r>
+    </w:p>
+    <w:p>
+      <w:pPr>
+        <w:pStyle w:val="Paragraphedeliste"/>
+        <w:numPr>
+          <w:ilvl w:val="0"/>
+          <w:numId w:val="3"/>
+        </w:numPr>
+        <w:rPr>
+          <w:sz w:val="36"/>
+          <w:szCs w:val="36"/>
+        </w:rPr>
+      </w:pPr>
+      <w:r>
+        <w:rPr>
+          <w:sz w:val="36"/>
+          <w:szCs w:val="36"/>
+        </w:rPr>
+        <w:t xml:space="preserve">Objectifs du projet </w:t>
+      </w:r>
+      <w:r>
+        <w:rPr>
+          <w:sz w:val="36"/>
+          <w:szCs w:val="36"/>
+        </w:rPr>
+        <w:t>……………………………………… page 3-4</w:t>
+      </w:r>
+    </w:p>
+    <w:p>
+      <w:pPr>
+        <w:pStyle w:val="Paragraphedeliste"/>
+        <w:numPr>
+          <w:ilvl w:val="0"/>
+          <w:numId w:val="3"/>
+        </w:numPr>
+        <w:rPr>
+          <w:sz w:val="36"/>
+          <w:szCs w:val="36"/>
+        </w:rPr>
+      </w:pPr>
+      <w:r>
+        <w:rPr>
+          <w:sz w:val="36"/>
+          <w:szCs w:val="36"/>
+        </w:rPr>
+        <w:t>Périmètre ……………………………………………………. page 4</w:t>
+      </w:r>
+    </w:p>
+    <w:p>
+      <w:pPr>
+        <w:pStyle w:val="Paragraphedeliste"/>
+        <w:numPr>
+          <w:ilvl w:val="0"/>
+          <w:numId w:val="3"/>
+        </w:numPr>
+        <w:rPr>
+          <w:sz w:val="36"/>
+          <w:szCs w:val="36"/>
+        </w:rPr>
+      </w:pPr>
+      <w:r>
+        <w:rPr>
+          <w:sz w:val="36"/>
+          <w:szCs w:val="36"/>
+        </w:rPr>
+        <w:t>Description des besoins fonctionnelles ……….. page 4-5</w:t>
+      </w:r>
+    </w:p>
+    <w:p>
+      <w:pPr>
+        <w:pStyle w:val="Paragraphedeliste"/>
+        <w:numPr>
+          <w:ilvl w:val="0"/>
+          <w:numId w:val="3"/>
+        </w:numPr>
+        <w:rPr>
+          <w:sz w:val="36"/>
+          <w:szCs w:val="36"/>
+        </w:rPr>
+      </w:pPr>
+      <w:r>
+        <w:rPr>
+          <w:sz w:val="36"/>
+          <w:szCs w:val="36"/>
+        </w:rPr>
+        <w:t>Spécifications techniques ……………………………. page 5-6</w:t>
+      </w:r>
+    </w:p>
+    <w:p>
+      <w:pPr>
         <w:jc w:val="center"/>
         <w:rPr>
           <w:b/>
@@ -691,50 +860,6 @@
     </w:p>
     <w:p>
       <w:pPr>
-        <w:jc w:val="center"/>
-        <w:rPr>
-          <w:b/>
-          <w:bCs/>
-          <w:sz w:val="48"/>
-          <w:szCs w:val="48"/>
-        </w:rPr>
-      </w:pPr>
-    </w:p>
-    <w:p>
-      <w:pPr>
-        <w:jc w:val="center"/>
-        <w:rPr>
-          <w:b/>
-          <w:bCs/>
-          <w:sz w:val="48"/>
-          <w:szCs w:val="48"/>
-        </w:rPr>
-      </w:pPr>
-    </w:p>
-    <w:p>
-      <w:pPr>
-        <w:jc w:val="center"/>
-        <w:rPr>
-          <w:b/>
-          <w:bCs/>
-          <w:sz w:val="48"/>
-          <w:szCs w:val="48"/>
-        </w:rPr>
-      </w:pPr>
-    </w:p>
-    <w:p>
-      <w:pPr>
-        <w:jc w:val="center"/>
-        <w:rPr>
-          <w:b/>
-          <w:bCs/>
-          <w:sz w:val="48"/>
-          <w:szCs w:val="48"/>
-        </w:rPr>
-      </w:pPr>
-    </w:p>
-    <w:p>
-      <w:pPr>
         <w:rPr>
           <w:sz w:val="32"/>
           <w:szCs w:val="32"/>
@@ -756,24 +881,40 @@
           <w:szCs w:val="40"/>
           <w:u w:val="single"/>
         </w:rPr>
-        <w:lastRenderedPageBreak/>
         <w:t xml:space="preserve">1-Intorduction </w:t>
       </w:r>
     </w:p>
     <w:p>
       <w:pPr>
-        <w:spacing w:line="360" w:lineRule="auto"/>
-        <w:rPr>
-          <w:sz w:val="28"/>
-          <w:szCs w:val="28"/>
-        </w:rPr>
-      </w:pPr>
-      <w:r>
-        <w:rPr>
-          <w:sz w:val="28"/>
-          <w:szCs w:val="28"/>
-        </w:rPr>
-        <w:t>Ce document à pour objectif</w:t>
+        <w:spacing w:line="276" w:lineRule="auto"/>
+        <w:ind w:firstLine="708"/>
+        <w:rPr>
+          <w:sz w:val="28"/>
+          <w:szCs w:val="28"/>
+        </w:rPr>
+      </w:pPr>
+      <w:r>
+        <w:rPr>
+          <w:sz w:val="28"/>
+          <w:szCs w:val="28"/>
+        </w:rPr>
+        <w:t xml:space="preserve">Ce document </w:t>
+      </w:r>
+      <w:proofErr w:type="spellStart"/>
+      <w:r>
+        <w:rPr>
+          <w:sz w:val="28"/>
+          <w:szCs w:val="28"/>
+        </w:rPr>
+        <w:t>à</w:t>
+      </w:r>
+      <w:proofErr w:type="spellEnd"/>
+      <w:r>
+        <w:rPr>
+          <w:sz w:val="28"/>
+          <w:szCs w:val="28"/>
+        </w:rPr>
+        <w:t xml:space="preserve"> pour objectif</w:t>
       </w:r>
       <w:r>
         <w:rPr>
@@ -845,6 +986,7 @@
         </w:rPr>
         <w:t xml:space="preserve"> s’adresse à tous les collaborateurs du projet, c’est-à-dire les contributeurs financiers, les développeurs, ou bien encore les designeurs. Le projet « </w:t>
       </w:r>
+      <w:proofErr w:type="spellStart"/>
       <w:r>
         <w:rPr>
           <w:sz w:val="28"/>
@@ -857,7 +999,15 @@
           <w:sz w:val="28"/>
           <w:szCs w:val="28"/>
         </w:rPr>
-        <w:t>ibex » est mener par le dénommer RODRIGUES Cyril.</w:t>
+        <w:t>ibex</w:t>
+      </w:r>
+      <w:proofErr w:type="spellEnd"/>
+      <w:r>
+        <w:rPr>
+          <w:sz w:val="28"/>
+          <w:szCs w:val="28"/>
+        </w:rPr>
+        <w:t> » est mener par le dénommer RODRIGUES Cyril.</w:t>
       </w:r>
     </w:p>
     <w:p>
@@ -888,7 +1038,8 @@
     </w:p>
     <w:p>
       <w:pPr>
-        <w:spacing w:after="0"/>
+        <w:spacing w:after="0" w:line="276" w:lineRule="auto"/>
+        <w:ind w:firstLine="708"/>
         <w:rPr>
           <w:sz w:val="28"/>
           <w:szCs w:val="28"/>
@@ -934,364 +1085,28 @@
           <w:szCs w:val="40"/>
           <w:u w:val="single"/>
         </w:rPr>
-        <w:t xml:space="preserve">- Objectif du projet </w:t>
-      </w:r>
-    </w:p>
-    <w:p>
-      <w:pPr>
-        <w:spacing w:after="0"/>
-        <w:rPr>
-          <w:sz w:val="28"/>
-          <w:szCs w:val="28"/>
-        </w:rPr>
-      </w:pPr>
-      <w:r>
-        <w:rPr>
-          <w:sz w:val="28"/>
-          <w:szCs w:val="28"/>
-        </w:rPr>
-        <w:tab/>
-      </w:r>
-      <w:r>
-        <w:rPr>
-          <w:sz w:val="28"/>
-          <w:szCs w:val="28"/>
-        </w:rPr>
-        <w:t xml:space="preserve">Nous voulions rendre accessible la plateforme aux différentes classes sociales en mettant en place une formule mensuelle sans engagement abordable avec un abonnement débutant à 10.99 évolutifs jusqu’à 25.99 par mois. Pour continuer dans cette voie de réduction des inégalités par suite nous voulons aussi rendre les livres accessibles aux personnes malvoyantes, en mettant en place des versions audio des livres pour que la plateforme soit accessible </w:t>
-      </w:r>
-      <w:r>
-        <w:rPr>
-          <w:sz w:val="28"/>
-          <w:szCs w:val="28"/>
-        </w:rPr>
-        <w:t>à tous.</w:t>
-      </w:r>
-      <w:r>
-        <w:rPr>
-          <w:sz w:val="28"/>
-          <w:szCs w:val="28"/>
-        </w:rPr>
-        <w:t xml:space="preserve"> Mais non seulement </w:t>
-      </w:r>
-      <w:r>
-        <w:rPr>
-          <w:sz w:val="28"/>
-          <w:szCs w:val="28"/>
-        </w:rPr>
-        <w:t xml:space="preserve">le projet à des effets positifs sur la </w:t>
-      </w:r>
-      <w:r>
-        <w:rPr>
-          <w:sz w:val="28"/>
-          <w:szCs w:val="28"/>
-        </w:rPr>
-        <w:t>société</w:t>
-      </w:r>
-      <w:r>
-        <w:rPr>
-          <w:sz w:val="28"/>
-          <w:szCs w:val="28"/>
-        </w:rPr>
-        <w:t xml:space="preserve"> mais aussi sur la planète car les livre</w:t>
-      </w:r>
-      <w:r>
-        <w:rPr>
-          <w:sz w:val="28"/>
-          <w:szCs w:val="28"/>
-        </w:rPr>
-        <w:t>s</w:t>
-      </w:r>
-      <w:r>
-        <w:rPr>
-          <w:sz w:val="28"/>
-          <w:szCs w:val="28"/>
-        </w:rPr>
-        <w:t xml:space="preserve"> numérique et audio </w:t>
-      </w:r>
-      <w:r>
-        <w:rPr>
-          <w:sz w:val="28"/>
-          <w:szCs w:val="28"/>
-        </w:rPr>
-        <w:t>réduise la production de gaz carbonique due à l’</w:t>
-      </w:r>
-      <w:r>
-        <w:rPr>
-          <w:sz w:val="28"/>
-          <w:szCs w:val="28"/>
-        </w:rPr>
-        <w:t>impression des ouvrage</w:t>
-      </w:r>
-      <w:r>
-        <w:rPr>
-          <w:sz w:val="28"/>
-          <w:szCs w:val="28"/>
-        </w:rPr>
-        <w:t>s</w:t>
-      </w:r>
-      <w:r>
-        <w:rPr>
-          <w:sz w:val="28"/>
-          <w:szCs w:val="28"/>
-        </w:rPr>
-        <w:t xml:space="preserve"> ou encore au</w:t>
-      </w:r>
-      <w:r>
-        <w:rPr>
-          <w:sz w:val="28"/>
-          <w:szCs w:val="28"/>
-        </w:rPr>
-        <w:t>x</w:t>
-      </w:r>
-      <w:r>
-        <w:rPr>
-          <w:sz w:val="28"/>
-          <w:szCs w:val="28"/>
-        </w:rPr>
-        <w:t xml:space="preserve"> transport</w:t>
-      </w:r>
-      <w:r>
-        <w:rPr>
-          <w:sz w:val="28"/>
-          <w:szCs w:val="28"/>
-        </w:rPr>
-        <w:t>s</w:t>
-      </w:r>
-      <w:r>
-        <w:rPr>
-          <w:sz w:val="28"/>
-          <w:szCs w:val="28"/>
-        </w:rPr>
-        <w:t>.</w:t>
-      </w:r>
-      <w:r>
-        <w:rPr>
-          <w:sz w:val="28"/>
-          <w:szCs w:val="28"/>
-        </w:rPr>
-        <w:t xml:space="preserve"> </w:t>
-      </w:r>
-      <w:r>
-        <w:rPr>
-          <w:sz w:val="28"/>
-          <w:szCs w:val="28"/>
-        </w:rPr>
-        <w:t>Nous avons aussi comme objectif de réconcilier les jeunes générations avec la littérature pour y répondre nous proposerons des ouvrages sur lesquels ils portent leurs attentions</w:t>
-      </w:r>
-      <w:r>
-        <w:rPr>
-          <w:sz w:val="28"/>
-          <w:szCs w:val="28"/>
-        </w:rPr>
-        <w:t>. Pour la question</w:t>
-      </w:r>
-      <w:r>
-        <w:rPr>
-          <w:sz w:val="28"/>
-          <w:szCs w:val="28"/>
-        </w:rPr>
-        <w:t xml:space="preserve"> </w:t>
-      </w:r>
-      <w:r>
-        <w:rPr>
-          <w:sz w:val="28"/>
-          <w:szCs w:val="28"/>
-        </w:rPr>
-        <w:t>du</w:t>
-      </w:r>
-      <w:r>
-        <w:rPr>
-          <w:sz w:val="28"/>
-          <w:szCs w:val="28"/>
-        </w:rPr>
-        <w:t xml:space="preserve"> rendu attendu</w:t>
-      </w:r>
-      <w:r>
-        <w:rPr>
-          <w:sz w:val="28"/>
-          <w:szCs w:val="28"/>
-        </w:rPr>
-        <w:t>, nous rendrons</w:t>
-      </w:r>
-      <w:r>
-        <w:rPr>
-          <w:sz w:val="28"/>
-          <w:szCs w:val="28"/>
-        </w:rPr>
-        <w:t xml:space="preserve"> une charte graphique qui donne une première impression du projet, puis une maquette complète du site web ainsi </w:t>
-      </w:r>
-      <w:r>
-        <w:rPr>
-          <w:sz w:val="28"/>
-          <w:szCs w:val="28"/>
-        </w:rPr>
-        <w:t xml:space="preserve">qu’une </w:t>
-      </w:r>
-      <w:r>
-        <w:rPr>
-          <w:sz w:val="28"/>
-          <w:szCs w:val="28"/>
-        </w:rPr>
-        <w:t>première</w:t>
-      </w:r>
-      <w:r>
-        <w:rPr>
-          <w:sz w:val="28"/>
-          <w:szCs w:val="28"/>
-        </w:rPr>
-        <w:t xml:space="preserve"> </w:t>
-      </w:r>
-      <w:r>
-        <w:rPr>
-          <w:sz w:val="28"/>
-          <w:szCs w:val="28"/>
-        </w:rPr>
-        <w:t>version</w:t>
-      </w:r>
-      <w:r>
-        <w:rPr>
-          <w:sz w:val="28"/>
-          <w:szCs w:val="28"/>
-        </w:rPr>
-        <w:t xml:space="preserve"> du site sans backend, uniquement le front</w:t>
-      </w:r>
-      <w:r>
-        <w:rPr>
-          <w:sz w:val="28"/>
-          <w:szCs w:val="28"/>
-        </w:rPr>
-        <w:t>.</w:t>
-      </w:r>
-      <w:r>
-        <w:rPr>
-          <w:sz w:val="28"/>
-          <w:szCs w:val="28"/>
-        </w:rPr>
-        <w:t xml:space="preserve"> </w:t>
-      </w:r>
-    </w:p>
-    <w:p>
-      <w:pPr>
-        <w:spacing w:after="0"/>
-        <w:rPr>
-          <w:sz w:val="26"/>
-          <w:szCs w:val="26"/>
-        </w:rPr>
-      </w:pPr>
-      <w:r>
-        <w:rPr>
-          <w:rFonts w:cstheme="minorHAnsi"/>
-          <w:noProof/>
-          <w:sz w:val="28"/>
-          <w:szCs w:val="28"/>
-        </w:rPr>
-        <w:drawing>
-          <wp:anchor distT="0" distB="0" distL="114300" distR="114300" simplePos="0" relativeHeight="251669504" behindDoc="1" locked="1" layoutInCell="1" allowOverlap="0" wp14:anchorId="5F9A9344" wp14:editId="5A5CB289">
-            <wp:simplePos x="0" y="0"/>
-            <wp:positionH relativeFrom="page">
-              <wp:align>center</wp:align>
-            </wp:positionH>
-            <wp:positionV relativeFrom="page">
-              <wp:posOffset>10267950</wp:posOffset>
-            </wp:positionV>
-            <wp:extent cx="680400" cy="356400"/>
-            <wp:effectExtent l="0" t="0" r="0" b="5715"/>
-            <wp:wrapTight wrapText="bothSides">
-              <wp:wrapPolygon edited="0">
-                <wp:start x="3025" y="0"/>
-                <wp:lineTo x="605" y="5775"/>
-                <wp:lineTo x="605" y="18481"/>
-                <wp:lineTo x="5445" y="20791"/>
-                <wp:lineTo x="10286" y="20791"/>
-                <wp:lineTo x="10286" y="19636"/>
-                <wp:lineTo x="20571" y="15016"/>
-                <wp:lineTo x="20571" y="8086"/>
-                <wp:lineTo x="6655" y="0"/>
-                <wp:lineTo x="3025" y="0"/>
-              </wp:wrapPolygon>
-            </wp:wrapTight>
-            <wp:docPr id="7" name="Image 7"/>
-            <wp:cNvGraphicFramePr>
-              <a:graphicFrameLocks xmlns:a="http://schemas.openxmlformats.org/drawingml/2006/main" noChangeAspect="1"/>
-            </wp:cNvGraphicFramePr>
-            <a:graphic xmlns:a="http://schemas.openxmlformats.org/drawingml/2006/main">
-              <a:graphicData uri="http://schemas.openxmlformats.org/drawingml/2006/picture">
-                <pic:pic xmlns:pic="http://schemas.openxmlformats.org/drawingml/2006/picture">
-                  <pic:nvPicPr>
-                    <pic:cNvPr id="0" name="Picture 1"/>
-                    <pic:cNvPicPr>
-                      <a:picLocks noChangeAspect="1" noChangeArrowheads="1"/>
-                    </pic:cNvPicPr>
-                  </pic:nvPicPr>
-                  <pic:blipFill>
-                    <a:blip r:embed="rId7" cstate="print">
-                      <a:extLst>
-                        <a:ext uri="{28A0092B-C50C-407E-A947-70E740481C1C}">
-                          <a14:useLocalDpi xmlns:a14="http://schemas.microsoft.com/office/drawing/2010/main" val="0"/>
-                        </a:ext>
-                      </a:extLst>
-                    </a:blip>
-                    <a:srcRect/>
-                    <a:stretch>
-                      <a:fillRect/>
-                    </a:stretch>
-                  </pic:blipFill>
-                  <pic:spPr bwMode="auto">
-                    <a:xfrm>
-                      <a:off x="0" y="0"/>
-                      <a:ext cx="680400" cy="356400"/>
-                    </a:xfrm>
-                    <a:prstGeom prst="rect">
-                      <a:avLst/>
-                    </a:prstGeom>
-                    <a:noFill/>
-                    <a:ln>
-                      <a:noFill/>
-                    </a:ln>
-                  </pic:spPr>
-                </pic:pic>
-              </a:graphicData>
-            </a:graphic>
-            <wp14:sizeRelH relativeFrom="margin">
-              <wp14:pctWidth>0</wp14:pctWidth>
-            </wp14:sizeRelH>
-            <wp14:sizeRelV relativeFrom="margin">
-              <wp14:pctHeight>0</wp14:pctHeight>
-            </wp14:sizeRelV>
-          </wp:anchor>
-        </w:drawing>
-      </w:r>
-    </w:p>
-    <w:p>
-      <w:pPr>
-        <w:spacing w:after="0" w:line="360" w:lineRule="auto"/>
+        <w:t>- Objectif</w:t>
+      </w:r>
+      <w:r>
         <w:rPr>
           <w:sz w:val="40"/>
           <w:szCs w:val="40"/>
           <w:u w:val="single"/>
         </w:rPr>
-      </w:pPr>
+        <w:t>s</w:t>
+      </w:r>
       <w:r>
         <w:rPr>
           <w:sz w:val="40"/>
           <w:szCs w:val="40"/>
           <w:u w:val="single"/>
         </w:rPr>
-        <w:lastRenderedPageBreak/>
-        <w:t>4</w:t>
-      </w:r>
-      <w:r>
-        <w:rPr>
-          <w:sz w:val="40"/>
-          <w:szCs w:val="40"/>
-          <w:u w:val="single"/>
-        </w:rPr>
-        <w:t>-Périmetre</w:t>
-      </w:r>
-    </w:p>
-    <w:p>
-      <w:pPr>
-        <w:spacing w:after="0"/>
+        <w:t xml:space="preserve"> du projet </w:t>
+      </w:r>
+    </w:p>
+    <w:p>
+      <w:pPr>
+        <w:spacing w:after="0" w:line="276" w:lineRule="auto"/>
         <w:rPr>
           <w:sz w:val="28"/>
           <w:szCs w:val="28"/>
@@ -1303,49 +1118,48 @@
           <w:szCs w:val="28"/>
         </w:rPr>
         <w:tab/>
-        <w:t>Nous avons pour premier objectif de toucher la France dans un premier temps à l’échelle local</w:t>
-      </w:r>
-      <w:r>
-        <w:rPr>
-          <w:sz w:val="28"/>
-          <w:szCs w:val="28"/>
-        </w:rPr>
-        <w:t>e</w:t>
-      </w:r>
-      <w:r>
-        <w:rPr>
-          <w:sz w:val="28"/>
-          <w:szCs w:val="28"/>
-        </w:rPr>
-        <w:t xml:space="preserve"> en passant des petits partenariats avec les établissements scolaires</w:t>
-      </w:r>
-      <w:r>
-        <w:rPr>
-          <w:sz w:val="28"/>
-          <w:szCs w:val="28"/>
-        </w:rPr>
-        <w:t xml:space="preserve"> loc</w:t>
-      </w:r>
-      <w:r>
-        <w:rPr>
-          <w:sz w:val="28"/>
-          <w:szCs w:val="28"/>
-        </w:rPr>
-        <w:t>aux</w:t>
-      </w:r>
-      <w:r>
-        <w:rPr>
-          <w:sz w:val="28"/>
-          <w:szCs w:val="28"/>
-        </w:rPr>
-        <w:t xml:space="preserve"> (Bouches-du-Rhône)</w:t>
-      </w:r>
-      <w:r>
-        <w:rPr>
-          <w:sz w:val="28"/>
-          <w:szCs w:val="28"/>
-        </w:rPr>
-        <w:t>, ou bien des petits libraire</w:t>
+      </w:r>
+      <w:r>
+        <w:rPr>
+          <w:sz w:val="28"/>
+          <w:szCs w:val="28"/>
+        </w:rPr>
+        <w:t xml:space="preserve">Nous voulions rendre accessible la plateforme aux différentes classes sociales en mettant en place une formule mensuelle sans engagement abordable avec un abonnement débutant à 10.99 évolutifs jusqu’à 25.99 par mois. Pour continuer dans cette voie de réduction des inégalités par suite nous voulons aussi rendre les livres accessibles aux personnes malvoyantes, en mettant en place des versions audio des livres pour que la plateforme soit accessible </w:t>
+      </w:r>
+      <w:r>
+        <w:rPr>
+          <w:sz w:val="28"/>
+          <w:szCs w:val="28"/>
+        </w:rPr>
+        <w:t>à tous.</w:t>
+      </w:r>
+      <w:r>
+        <w:rPr>
+          <w:sz w:val="28"/>
+          <w:szCs w:val="28"/>
+        </w:rPr>
+        <w:t xml:space="preserve"> Mais non seulement </w:t>
+      </w:r>
+      <w:r>
+        <w:rPr>
+          <w:sz w:val="28"/>
+          <w:szCs w:val="28"/>
+        </w:rPr>
+        <w:t xml:space="preserve">le projet à des effets positifs sur la </w:t>
+      </w:r>
+      <w:r>
+        <w:rPr>
+          <w:sz w:val="28"/>
+          <w:szCs w:val="28"/>
+        </w:rPr>
+        <w:t>société</w:t>
+      </w:r>
+      <w:r>
+        <w:rPr>
+          <w:sz w:val="28"/>
+          <w:szCs w:val="28"/>
+        </w:rPr>
+        <w:t xml:space="preserve"> mais aussi sur la planète car les livre</w:t>
       </w:r>
       <w:r>
         <w:rPr>
@@ -1359,14 +1173,63 @@
           <w:sz w:val="28"/>
           <w:szCs w:val="28"/>
         </w:rPr>
-        <w:t xml:space="preserve"> ou bien encore avec le conseil générale 13. Puis dans un second nous pourrons nous étendre à l’échelle nationale en ouvrant la plateforme à tous dans le but de prépar</w:t>
-      </w:r>
-      <w:r>
-        <w:rPr>
-          <w:sz w:val="28"/>
-          <w:szCs w:val="28"/>
-        </w:rPr>
-        <w:t>er</w:t>
+        <w:t xml:space="preserve"> numérique et audio </w:t>
+      </w:r>
+      <w:r>
+        <w:rPr>
+          <w:sz w:val="28"/>
+          <w:szCs w:val="28"/>
+        </w:rPr>
+        <w:t>réduise la production de gaz carbonique due à l’</w:t>
+      </w:r>
+      <w:r>
+        <w:rPr>
+          <w:sz w:val="28"/>
+          <w:szCs w:val="28"/>
+        </w:rPr>
+        <w:t>impression des ouvrage</w:t>
+      </w:r>
+      <w:r>
+        <w:rPr>
+          <w:sz w:val="28"/>
+          <w:szCs w:val="28"/>
+        </w:rPr>
+        <w:t>s</w:t>
+      </w:r>
+      <w:r>
+        <w:rPr>
+          <w:sz w:val="28"/>
+          <w:szCs w:val="28"/>
+        </w:rPr>
+        <w:t xml:space="preserve"> ou encore au</w:t>
+      </w:r>
+      <w:r>
+        <w:rPr>
+          <w:sz w:val="28"/>
+          <w:szCs w:val="28"/>
+        </w:rPr>
+        <w:t>x</w:t>
+      </w:r>
+      <w:r>
+        <w:rPr>
+          <w:sz w:val="28"/>
+          <w:szCs w:val="28"/>
+        </w:rPr>
+        <w:t xml:space="preserve"> transport</w:t>
+      </w:r>
+      <w:r>
+        <w:rPr>
+          <w:sz w:val="28"/>
+          <w:szCs w:val="28"/>
+        </w:rPr>
+        <w:t>s</w:t>
+      </w:r>
+      <w:r>
+        <w:rPr>
+          <w:sz w:val="28"/>
+          <w:szCs w:val="28"/>
+        </w:rPr>
+        <w:t>.</w:t>
       </w:r>
       <w:r>
         <w:rPr>
@@ -1380,60 +1243,50 @@
           <w:sz w:val="28"/>
           <w:szCs w:val="28"/>
         </w:rPr>
-        <w:t>le flux massi</w:t>
-      </w:r>
-      <w:r>
-        <w:rPr>
-          <w:sz w:val="28"/>
-          <w:szCs w:val="28"/>
-        </w:rPr>
-        <w:t>f</w:t>
-      </w:r>
-      <w:r>
-        <w:rPr>
-          <w:sz w:val="28"/>
-          <w:szCs w:val="28"/>
-        </w:rPr>
-        <w:t>, puis la gestion des éventue</w:t>
-      </w:r>
-      <w:r>
-        <w:rPr>
-          <w:sz w:val="28"/>
-          <w:szCs w:val="28"/>
-        </w:rPr>
-        <w:t>l</w:t>
-      </w:r>
-      <w:r>
-        <w:rPr>
-          <w:sz w:val="28"/>
-          <w:szCs w:val="28"/>
-        </w:rPr>
-        <w:t>s problèmes. Pour finir par proposer notre service à l’échelle mondiale</w:t>
-      </w:r>
-      <w:r>
-        <w:rPr>
-          <w:sz w:val="28"/>
-          <w:szCs w:val="28"/>
-        </w:rPr>
-        <w:t xml:space="preserve"> avec une plateforme disponible dans de nombreuses langues, avec des ouvrages traduits dans de multiples langues</w:t>
-      </w:r>
-      <w:r>
-        <w:rPr>
-          <w:sz w:val="28"/>
-          <w:szCs w:val="28"/>
-        </w:rPr>
-        <w:t>.</w:t>
-      </w:r>
-    </w:p>
-    <w:p>
-      <w:pPr>
-        <w:spacing w:after="0"/>
-        <w:rPr>
-          <w:sz w:val="28"/>
-          <w:szCs w:val="28"/>
-          <w:u w:val="single"/>
-        </w:rPr>
-      </w:pPr>
+        <w:t>Nous avons aussi comme objectif de réconcilier les jeunes générations avec la littérature pour y répondre nous proposerons des ouvrages sur lesquels ils portent leurs attentions</w:t>
+      </w:r>
+      <w:r>
+        <w:rPr>
+          <w:sz w:val="28"/>
+          <w:szCs w:val="28"/>
+        </w:rPr>
+        <w:t>. Pour la question</w:t>
+      </w:r>
+      <w:r>
+        <w:rPr>
+          <w:sz w:val="28"/>
+          <w:szCs w:val="28"/>
+        </w:rPr>
+        <w:t xml:space="preserve"> </w:t>
+      </w:r>
+      <w:r>
+        <w:rPr>
+          <w:sz w:val="28"/>
+          <w:szCs w:val="28"/>
+        </w:rPr>
+        <w:t>du</w:t>
+      </w:r>
+      <w:r>
+        <w:rPr>
+          <w:sz w:val="28"/>
+          <w:szCs w:val="28"/>
+        </w:rPr>
+        <w:t xml:space="preserve"> rendu attendu</w:t>
+      </w:r>
+      <w:r>
+        <w:rPr>
+          <w:sz w:val="28"/>
+          <w:szCs w:val="28"/>
+        </w:rPr>
+        <w:t>, nous rendrons</w:t>
+      </w:r>
+      <w:r>
+        <w:rPr>
+          <w:sz w:val="28"/>
+          <w:szCs w:val="28"/>
+        </w:rPr>
+        <w:t xml:space="preserve"> une charte graphique qui donne une </w:t>
+      </w:r>
       <w:r>
         <w:rPr>
           <w:noProof/>
@@ -1441,7 +1294,7 @@
           <w:szCs w:val="28"/>
         </w:rPr>
         <w:drawing>
-          <wp:anchor distT="0" distB="0" distL="114300" distR="114300" simplePos="0" relativeHeight="251666432" behindDoc="1" locked="1" layoutInCell="1" allowOverlap="0" wp14:anchorId="47760A76" wp14:editId="1AB3F328">
+          <wp:anchor distT="0" distB="0" distL="114300" distR="114300" simplePos="0" relativeHeight="251669504" behindDoc="1" locked="1" layoutInCell="1" allowOverlap="0" wp14:anchorId="764BDB69" wp14:editId="0E23D1C0">
             <wp:simplePos x="0" y="0"/>
             <wp:positionH relativeFrom="page">
               <wp:align>center</wp:align>
@@ -1451,20 +1304,7 @@
             </wp:positionV>
             <wp:extent cx="680400" cy="356400"/>
             <wp:effectExtent l="0" t="0" r="0" b="5715"/>
-            <wp:wrapTight wrapText="bothSides">
-              <wp:wrapPolygon edited="0">
-                <wp:start x="3025" y="0"/>
-                <wp:lineTo x="605" y="5775"/>
-                <wp:lineTo x="605" y="18481"/>
-                <wp:lineTo x="5445" y="20791"/>
-                <wp:lineTo x="10286" y="20791"/>
-                <wp:lineTo x="10286" y="19636"/>
-                <wp:lineTo x="20571" y="15016"/>
-                <wp:lineTo x="20571" y="8086"/>
-                <wp:lineTo x="6655" y="0"/>
-                <wp:lineTo x="3025" y="0"/>
-              </wp:wrapPolygon>
-            </wp:wrapTight>
+            <wp:wrapTopAndBottom/>
             <wp:docPr id="3" name="Image 3"/>
             <wp:cNvGraphicFramePr>
               <a:graphicFrameLocks xmlns:a="http://schemas.openxmlformats.org/drawingml/2006/main" noChangeAspect="1"/>
@@ -1519,6 +1359,81 @@
     </w:p>
     <w:p>
       <w:pPr>
+        <w:spacing w:after="0" w:line="276" w:lineRule="auto"/>
+        <w:rPr>
+          <w:sz w:val="28"/>
+          <w:szCs w:val="28"/>
+        </w:rPr>
+      </w:pPr>
+      <w:r>
+        <w:rPr>
+          <w:sz w:val="28"/>
+          <w:szCs w:val="28"/>
+        </w:rPr>
+        <w:lastRenderedPageBreak/>
+        <w:t xml:space="preserve">première impression du projet, puis une maquette complète du site web ainsi </w:t>
+      </w:r>
+      <w:r>
+        <w:rPr>
+          <w:sz w:val="28"/>
+          <w:szCs w:val="28"/>
+        </w:rPr>
+        <w:t xml:space="preserve">qu’une </w:t>
+      </w:r>
+      <w:r>
+        <w:rPr>
+          <w:sz w:val="28"/>
+          <w:szCs w:val="28"/>
+        </w:rPr>
+        <w:t>première</w:t>
+      </w:r>
+      <w:r>
+        <w:rPr>
+          <w:sz w:val="28"/>
+          <w:szCs w:val="28"/>
+        </w:rPr>
+        <w:t xml:space="preserve"> </w:t>
+      </w:r>
+      <w:r>
+        <w:rPr>
+          <w:sz w:val="28"/>
+          <w:szCs w:val="28"/>
+        </w:rPr>
+        <w:t>version</w:t>
+      </w:r>
+      <w:r>
+        <w:rPr>
+          <w:sz w:val="28"/>
+          <w:szCs w:val="28"/>
+        </w:rPr>
+        <w:t xml:space="preserve"> du site sans backend, uniquement le front</w:t>
+      </w:r>
+      <w:r>
+        <w:rPr>
+          <w:sz w:val="28"/>
+          <w:szCs w:val="28"/>
+        </w:rPr>
+        <w:t>.</w:t>
+      </w:r>
+      <w:r>
+        <w:rPr>
+          <w:sz w:val="28"/>
+          <w:szCs w:val="28"/>
+        </w:rPr>
+        <w:t xml:space="preserve"> </w:t>
+      </w:r>
+    </w:p>
+    <w:p>
+      <w:pPr>
+        <w:spacing w:after="0"/>
+        <w:rPr>
+          <w:sz w:val="26"/>
+          <w:szCs w:val="26"/>
+        </w:rPr>
+      </w:pPr>
+    </w:p>
+    <w:p>
+      <w:pPr>
         <w:spacing w:after="0" w:line="360" w:lineRule="auto"/>
         <w:rPr>
           <w:sz w:val="40"/>
@@ -1532,7 +1447,7 @@
           <w:szCs w:val="40"/>
           <w:u w:val="single"/>
         </w:rPr>
-        <w:t>5</w:t>
+        <w:t>4</w:t>
       </w:r>
       <w:r>
         <w:rPr>
@@ -1540,20 +1455,208 @@
           <w:szCs w:val="40"/>
           <w:u w:val="single"/>
         </w:rPr>
-        <w:t>-</w:t>
-      </w:r>
-      <w:r>
+        <w:t>-Périmetre</w:t>
+      </w:r>
+    </w:p>
+    <w:p>
+      <w:pPr>
+        <w:spacing w:after="0" w:line="276" w:lineRule="auto"/>
+        <w:rPr>
+          <w:sz w:val="28"/>
+          <w:szCs w:val="28"/>
+        </w:rPr>
+      </w:pPr>
+      <w:r>
+        <w:rPr>
+          <w:sz w:val="28"/>
+          <w:szCs w:val="28"/>
+        </w:rPr>
+        <w:tab/>
+        <w:t>Nous avons pour premier objectif de toucher la France dans un premier temps à l’échelle local</w:t>
+      </w:r>
+      <w:r>
+        <w:rPr>
+          <w:sz w:val="28"/>
+          <w:szCs w:val="28"/>
+        </w:rPr>
+        <w:t>e</w:t>
+      </w:r>
+      <w:r>
+        <w:rPr>
+          <w:sz w:val="28"/>
+          <w:szCs w:val="28"/>
+        </w:rPr>
+        <w:t xml:space="preserve"> en passant des petits partenariats avec les établissements scolaires</w:t>
+      </w:r>
+      <w:r>
+        <w:rPr>
+          <w:sz w:val="28"/>
+          <w:szCs w:val="28"/>
+        </w:rPr>
+        <w:t xml:space="preserve"> loc</w:t>
+      </w:r>
+      <w:r>
+        <w:rPr>
+          <w:sz w:val="28"/>
+          <w:szCs w:val="28"/>
+        </w:rPr>
+        <w:t>aux</w:t>
+      </w:r>
+      <w:r>
+        <w:rPr>
+          <w:sz w:val="28"/>
+          <w:szCs w:val="28"/>
+        </w:rPr>
+        <w:t xml:space="preserve"> (Bouches-du-Rhône)</w:t>
+      </w:r>
+      <w:r>
+        <w:rPr>
+          <w:sz w:val="28"/>
+          <w:szCs w:val="28"/>
+        </w:rPr>
+        <w:t>, ou bien des petits libraire</w:t>
+      </w:r>
+      <w:r>
+        <w:rPr>
+          <w:sz w:val="28"/>
+          <w:szCs w:val="28"/>
+        </w:rPr>
+        <w:t>s</w:t>
+      </w:r>
+      <w:r>
+        <w:rPr>
+          <w:sz w:val="28"/>
+          <w:szCs w:val="28"/>
+        </w:rPr>
+        <w:t xml:space="preserve"> ou bien encore avec le conseil générale 13. Puis dans un second nous pourrons nous étendre à l’échelle nationale en ouvrant la plateforme à tous dans le but de prépar</w:t>
+      </w:r>
+      <w:r>
+        <w:rPr>
+          <w:sz w:val="28"/>
+          <w:szCs w:val="28"/>
+        </w:rPr>
+        <w:t>er</w:t>
+      </w:r>
+      <w:r>
+        <w:rPr>
+          <w:sz w:val="28"/>
+          <w:szCs w:val="28"/>
+        </w:rPr>
+        <w:t xml:space="preserve"> </w:t>
+      </w:r>
+      <w:r>
+        <w:rPr>
+          <w:sz w:val="28"/>
+          <w:szCs w:val="28"/>
+        </w:rPr>
+        <w:t>le flux massi</w:t>
+      </w:r>
+      <w:r>
+        <w:rPr>
+          <w:sz w:val="28"/>
+          <w:szCs w:val="28"/>
+        </w:rPr>
+        <w:t>f</w:t>
+      </w:r>
+      <w:r>
+        <w:rPr>
+          <w:sz w:val="28"/>
+          <w:szCs w:val="28"/>
+        </w:rPr>
+        <w:t>, puis la gestion des éventue</w:t>
+      </w:r>
+      <w:r>
+        <w:rPr>
+          <w:sz w:val="28"/>
+          <w:szCs w:val="28"/>
+        </w:rPr>
+        <w:t>l</w:t>
+      </w:r>
+      <w:r>
+        <w:rPr>
+          <w:sz w:val="28"/>
+          <w:szCs w:val="28"/>
+        </w:rPr>
+        <w:t>s problèmes. Pour finir par proposer notre service à l’échelle mondiale</w:t>
+      </w:r>
+      <w:r>
+        <w:rPr>
+          <w:sz w:val="28"/>
+          <w:szCs w:val="28"/>
+        </w:rPr>
+        <w:t xml:space="preserve"> avec une plateforme disponible dans de nombreuses langues, avec des ouvrages traduits dans de multiples langues</w:t>
+      </w:r>
+      <w:r>
+        <w:rPr>
+          <w:sz w:val="28"/>
+          <w:szCs w:val="28"/>
+        </w:rPr>
+        <w:t>.</w:t>
+      </w:r>
+    </w:p>
+    <w:p>
+      <w:pPr>
+        <w:spacing w:after="0"/>
+        <w:rPr>
+          <w:sz w:val="28"/>
+          <w:szCs w:val="28"/>
+          <w:u w:val="single"/>
+        </w:rPr>
+      </w:pPr>
+    </w:p>
+    <w:p>
+      <w:pPr>
+        <w:spacing w:after="0" w:line="360" w:lineRule="auto"/>
         <w:rPr>
           <w:sz w:val="40"/>
           <w:szCs w:val="40"/>
           <w:u w:val="single"/>
         </w:rPr>
-        <w:t xml:space="preserve"> description des besoins fonctionnelles</w:t>
-      </w:r>
-    </w:p>
-    <w:p>
-      <w:pPr>
-        <w:spacing w:after="0"/>
+      </w:pPr>
+      <w:r>
+        <w:rPr>
+          <w:sz w:val="40"/>
+          <w:szCs w:val="40"/>
+          <w:u w:val="single"/>
+        </w:rPr>
+        <w:t>5</w:t>
+      </w:r>
+      <w:r>
+        <w:rPr>
+          <w:sz w:val="40"/>
+          <w:szCs w:val="40"/>
+          <w:u w:val="single"/>
+        </w:rPr>
+        <w:t>-</w:t>
+      </w:r>
+      <w:r>
+        <w:rPr>
+          <w:sz w:val="40"/>
+          <w:szCs w:val="40"/>
+          <w:u w:val="single"/>
+        </w:rPr>
+        <w:t xml:space="preserve"> </w:t>
+      </w:r>
+      <w:r>
+        <w:rPr>
+          <w:sz w:val="40"/>
+          <w:szCs w:val="40"/>
+          <w:u w:val="single"/>
+        </w:rPr>
+        <w:t>D</w:t>
+      </w:r>
+      <w:r>
+        <w:rPr>
+          <w:sz w:val="40"/>
+          <w:szCs w:val="40"/>
+          <w:u w:val="single"/>
+        </w:rPr>
+        <w:t>escription des besoins fonctionnelles</w:t>
+      </w:r>
+    </w:p>
+    <w:p>
+      <w:pPr>
+        <w:spacing w:after="0" w:line="276" w:lineRule="auto"/>
         <w:rPr>
           <w:sz w:val="28"/>
           <w:szCs w:val="28"/>
@@ -1565,7 +1668,23 @@
           <w:szCs w:val="28"/>
         </w:rPr>
         <w:tab/>
-        <w:t>Le besoin principal auquel le projet « Libex » va répondre est divertir et instruire le client, qui désir</w:t>
+        <w:t>Le besoin principal auquel le projet « </w:t>
+      </w:r>
+      <w:proofErr w:type="spellStart"/>
+      <w:r>
+        <w:rPr>
+          <w:sz w:val="28"/>
+          <w:szCs w:val="28"/>
+        </w:rPr>
+        <w:t>Libex</w:t>
+      </w:r>
+      <w:proofErr w:type="spellEnd"/>
+      <w:r>
+        <w:rPr>
+          <w:sz w:val="28"/>
+          <w:szCs w:val="28"/>
+        </w:rPr>
+        <w:t> » va répondre est divertir et instruire le client, qui désir</w:t>
       </w:r>
       <w:r>
         <w:rPr>
@@ -2231,7 +2350,6 @@
                 <w:sz w:val="28"/>
                 <w:szCs w:val="28"/>
               </w:rPr>
-              <w:lastRenderedPageBreak/>
               <w:t>Fonction : Donner son avis ou bien une note à un ouvrage</w:t>
             </w:r>
           </w:p>
@@ -3224,12 +3342,23 @@
           <w:szCs w:val="28"/>
         </w:rPr>
       </w:pPr>
-      <w:r>
+    </w:p>
+    <w:p>
+      <w:pPr>
+        <w:spacing w:after="0"/>
         <w:rPr>
           <w:rFonts w:cstheme="minorHAnsi"/>
+          <w:sz w:val="40"/>
+          <w:szCs w:val="40"/>
+          <w:u w:val="single"/>
+        </w:rPr>
+      </w:pPr>
+      <w:r>
+        <w:rPr>
           <w:noProof/>
-          <w:sz w:val="28"/>
-          <w:szCs w:val="28"/>
+          <w:sz w:val="40"/>
+          <w:szCs w:val="40"/>
+          <w:u w:val="single"/>
         </w:rPr>
         <w:drawing>
           <wp:anchor distT="0" distB="0" distL="114300" distR="114300" simplePos="0" relativeHeight="251665408" behindDoc="0" locked="1" layoutInCell="1" allowOverlap="1" wp14:anchorId="6F58F30A" wp14:editId="03FA0FDE">
@@ -3294,6 +3423,265 @@
           </wp:anchor>
         </w:drawing>
       </w:r>
+      <w:r>
+        <w:rPr>
+          <w:rFonts w:cstheme="minorHAnsi"/>
+          <w:sz w:val="40"/>
+          <w:szCs w:val="40"/>
+          <w:u w:val="single"/>
+        </w:rPr>
+        <w:t>6-Spécifications techniques</w:t>
+      </w:r>
+    </w:p>
+    <w:p>
+      <w:pPr>
+        <w:spacing w:after="0"/>
+        <w:rPr>
+          <w:rFonts w:cstheme="minorHAnsi"/>
+          <w:sz w:val="40"/>
+          <w:szCs w:val="40"/>
+          <w:u w:val="single"/>
+        </w:rPr>
+      </w:pPr>
+    </w:p>
+    <w:p>
+      <w:pPr>
+        <w:spacing w:after="0"/>
+        <w:rPr>
+          <w:rFonts w:cstheme="minorHAnsi"/>
+          <w:sz w:val="28"/>
+          <w:szCs w:val="28"/>
+        </w:rPr>
+      </w:pPr>
+      <w:r>
+        <w:rPr>
+          <w:rFonts w:cstheme="minorHAnsi"/>
+          <w:sz w:val="28"/>
+          <w:szCs w:val="28"/>
+        </w:rPr>
+        <w:tab/>
+        <w:t xml:space="preserve">Due à la demande du client, les technologies utiliser pour le développement de la plateforme reste limiter au HTML5, CSS3 puis enfin </w:t>
+      </w:r>
+      <w:r>
+        <w:rPr>
+          <w:rFonts w:cstheme="minorHAnsi"/>
+          <w:sz w:val="28"/>
+          <w:szCs w:val="28"/>
+        </w:rPr>
+        <w:t>au Javascript. Chacune de ces technologies à son utilisation précise : le HTML5 pour la structure de la page web, le CSS3 pour la mise en page et le style de la page web puis enfin le Javascript dédier à tous ce sui est interaction avec la page web.</w:t>
+      </w:r>
+    </w:p>
+    <w:p>
+      <w:pPr>
+        <w:spacing w:after="0"/>
+        <w:rPr>
+          <w:rFonts w:cstheme="minorHAnsi"/>
+          <w:sz w:val="28"/>
+          <w:szCs w:val="28"/>
+        </w:rPr>
+      </w:pPr>
+    </w:p>
+    <w:p>
+      <w:pPr>
+        <w:spacing w:after="0"/>
+        <w:rPr>
+          <w:rFonts w:cstheme="minorHAnsi"/>
+          <w:sz w:val="28"/>
+          <w:szCs w:val="28"/>
+        </w:rPr>
+      </w:pPr>
+      <w:r>
+        <w:rPr>
+          <w:rFonts w:cstheme="minorHAnsi"/>
+          <w:sz w:val="28"/>
+          <w:szCs w:val="28"/>
+        </w:rPr>
+        <w:tab/>
+        <w:t xml:space="preserve">L’arborescence des fichier est organiser de manière simple, un dossier parents qui contient trois </w:t>
+      </w:r>
+      <w:r>
+        <w:rPr>
+          <w:rFonts w:cstheme="minorHAnsi"/>
+          <w:sz w:val="28"/>
+          <w:szCs w:val="28"/>
+        </w:rPr>
+        <w:t xml:space="preserve">sous-dossiers : </w:t>
+      </w:r>
+      <w:r>
+        <w:rPr>
+          <w:rFonts w:cstheme="minorHAnsi"/>
+          <w:color w:val="4472C4" w:themeColor="accent1"/>
+          <w:sz w:val="28"/>
+          <w:szCs w:val="28"/>
+        </w:rPr>
+        <w:t>docs</w:t>
+      </w:r>
+      <w:r>
+        <w:rPr>
+          <w:rFonts w:cstheme="minorHAnsi"/>
+          <w:sz w:val="28"/>
+          <w:szCs w:val="28"/>
+        </w:rPr>
+        <w:t xml:space="preserve"> qui regroupe tous les documents annexes, le dossier </w:t>
+      </w:r>
+      <w:proofErr w:type="spellStart"/>
+      <w:r>
+        <w:rPr>
+          <w:rFonts w:cstheme="minorHAnsi"/>
+          <w:color w:val="4472C4" w:themeColor="accent1"/>
+          <w:sz w:val="28"/>
+          <w:szCs w:val="28"/>
+        </w:rPr>
+        <w:t>img</w:t>
+      </w:r>
+      <w:proofErr w:type="spellEnd"/>
+      <w:r>
+        <w:rPr>
+          <w:rFonts w:cstheme="minorHAnsi"/>
+          <w:color w:val="4472C4" w:themeColor="accent1"/>
+          <w:sz w:val="28"/>
+          <w:szCs w:val="28"/>
+        </w:rPr>
+        <w:t xml:space="preserve"> </w:t>
+      </w:r>
+      <w:r>
+        <w:rPr>
+          <w:rFonts w:cstheme="minorHAnsi"/>
+          <w:sz w:val="28"/>
+          <w:szCs w:val="28"/>
+        </w:rPr>
+        <w:t>qui rassemble toutes les images dont la plateforme à besoins, puis enfin un dossier</w:t>
+      </w:r>
+      <w:r>
+        <w:rPr>
+          <w:rFonts w:cstheme="minorHAnsi"/>
+          <w:color w:val="4472C4" w:themeColor="accent1"/>
+          <w:sz w:val="28"/>
+          <w:szCs w:val="28"/>
+        </w:rPr>
+        <w:t xml:space="preserve"> src </w:t>
+      </w:r>
+      <w:r>
+        <w:rPr>
+          <w:rFonts w:cstheme="minorHAnsi"/>
+          <w:sz w:val="28"/>
+          <w:szCs w:val="28"/>
+        </w:rPr>
+        <w:t>qui contient tous le code de la plateforme.</w:t>
+      </w:r>
+      <w:r>
+        <w:rPr>
+          <w:rFonts w:cstheme="minorHAnsi"/>
+          <w:sz w:val="28"/>
+          <w:szCs w:val="28"/>
+        </w:rPr>
+        <w:t xml:space="preserve"> Le dossier </w:t>
+      </w:r>
+      <w:r>
+        <w:rPr>
+          <w:rFonts w:cstheme="minorHAnsi"/>
+          <w:color w:val="4472C4" w:themeColor="accent1"/>
+          <w:sz w:val="28"/>
+          <w:szCs w:val="28"/>
+        </w:rPr>
+        <w:t>src</w:t>
+      </w:r>
+      <w:r>
+        <w:rPr>
+          <w:rFonts w:cstheme="minorHAnsi"/>
+          <w:sz w:val="28"/>
+          <w:szCs w:val="28"/>
+        </w:rPr>
+        <w:t xml:space="preserve"> contient tous les fichiers Html et un ensemble de deux sous-dossiers : le dossier </w:t>
+      </w:r>
+      <w:proofErr w:type="spellStart"/>
+      <w:r>
+        <w:rPr>
+          <w:rFonts w:cstheme="minorHAnsi"/>
+          <w:color w:val="4472C4" w:themeColor="accent1"/>
+          <w:sz w:val="28"/>
+          <w:szCs w:val="28"/>
+        </w:rPr>
+        <w:t>css</w:t>
+      </w:r>
+      <w:proofErr w:type="spellEnd"/>
+      <w:r>
+        <w:rPr>
+          <w:rFonts w:cstheme="minorHAnsi"/>
+          <w:sz w:val="28"/>
+          <w:szCs w:val="28"/>
+        </w:rPr>
+        <w:t xml:space="preserve"> qui contient lui tous les </w:t>
+      </w:r>
+      <w:r>
+        <w:rPr>
+          <w:rFonts w:cstheme="minorHAnsi"/>
+          <w:sz w:val="28"/>
+          <w:szCs w:val="28"/>
+        </w:rPr>
+        <w:t>fichiers</w:t>
+      </w:r>
+      <w:r>
+        <w:rPr>
+          <w:rFonts w:cstheme="minorHAnsi"/>
+          <w:sz w:val="28"/>
+          <w:szCs w:val="28"/>
+        </w:rPr>
+        <w:t xml:space="preserve"> de style au format .</w:t>
+      </w:r>
+      <w:proofErr w:type="spellStart"/>
+      <w:r>
+        <w:rPr>
+          <w:rFonts w:cstheme="minorHAnsi"/>
+          <w:sz w:val="28"/>
+          <w:szCs w:val="28"/>
+        </w:rPr>
+        <w:t>css</w:t>
+      </w:r>
+      <w:proofErr w:type="spellEnd"/>
+      <w:r>
+        <w:rPr>
+          <w:rFonts w:cstheme="minorHAnsi"/>
+          <w:sz w:val="28"/>
+          <w:szCs w:val="28"/>
+        </w:rPr>
+        <w:t xml:space="preserve"> puis un dossier </w:t>
+      </w:r>
+      <w:r>
+        <w:rPr>
+          <w:rFonts w:cstheme="minorHAnsi"/>
+          <w:color w:val="4472C4" w:themeColor="accent1"/>
+          <w:sz w:val="28"/>
+          <w:szCs w:val="28"/>
+        </w:rPr>
+        <w:t>javascript</w:t>
+      </w:r>
+      <w:r>
+        <w:rPr>
+          <w:rFonts w:cstheme="minorHAnsi"/>
+          <w:sz w:val="28"/>
+          <w:szCs w:val="28"/>
+        </w:rPr>
+        <w:t xml:space="preserve"> contient les script au format .</w:t>
+      </w:r>
+      <w:proofErr w:type="spellStart"/>
+      <w:r>
+        <w:rPr>
+          <w:rFonts w:cstheme="minorHAnsi"/>
+          <w:sz w:val="28"/>
+          <w:szCs w:val="28"/>
+        </w:rPr>
+        <w:t>js</w:t>
+      </w:r>
+      <w:proofErr w:type="spellEnd"/>
+      <w:r>
+        <w:rPr>
+          <w:rFonts w:cstheme="minorHAnsi"/>
+          <w:sz w:val="28"/>
+          <w:szCs w:val="28"/>
+        </w:rPr>
+        <w:t xml:space="preserve"> .</w:t>
+      </w:r>
     </w:p>
     <w:sectPr>
       <w:pgSz w:w="11906" w:h="16838"/>
@@ -3421,6 +3809,97 @@
     </w:lvl>
   </w:abstractNum>
   <w:abstractNum w:abstractNumId="1" w15:restartNumberingAfterBreak="0">
+    <w:nsid w:val="3457370A"/>
+    <w:multiLevelType w:val="hybridMultilevel"/>
+    <w:tmpl w:val="8F4CD17A"/>
+    <w:lvl w:ilvl="0" w:tplc="C242E414">
+      <w:start w:val="1"/>
+      <w:numFmt w:val="decimal"/>
+      <w:lvlText w:val="%1-"/>
+      <w:lvlJc w:val="left"/>
+      <w:pPr>
+        <w:ind w:left="720" w:hanging="360"/>
+      </w:pPr>
+      <w:rPr>
+        <w:rFonts w:hint="default"/>
+        <w:b w:val="0"/>
+        <w:bCs w:val="0"/>
+      </w:rPr>
+    </w:lvl>
+    <w:lvl w:ilvl="1" w:tplc="040C0019" w:tentative="1">
+      <w:start w:val="1"/>
+      <w:numFmt w:val="lowerLetter"/>
+      <w:lvlText w:val="%2."/>
+      <w:lvlJc w:val="left"/>
+      <w:pPr>
+        <w:ind w:left="1440" w:hanging="360"/>
+      </w:pPr>
+    </w:lvl>
+    <w:lvl w:ilvl="2" w:tplc="040C001B" w:tentative="1">
+      <w:start w:val="1"/>
+      <w:numFmt w:val="lowerRoman"/>
+      <w:lvlText w:val="%3."/>
+      <w:lvlJc w:val="right"/>
+      <w:pPr>
+        <w:ind w:left="2160" w:hanging="180"/>
+      </w:pPr>
+    </w:lvl>
+    <w:lvl w:ilvl="3" w:tplc="040C000F" w:tentative="1">
+      <w:start w:val="1"/>
+      <w:numFmt w:val="decimal"/>
+      <w:lvlText w:val="%4."/>
+      <w:lvlJc w:val="left"/>
+      <w:pPr>
+        <w:ind w:left="2880" w:hanging="360"/>
+      </w:pPr>
+    </w:lvl>
+    <w:lvl w:ilvl="4" w:tplc="040C0019" w:tentative="1">
+      <w:start w:val="1"/>
+      <w:numFmt w:val="lowerLetter"/>
+      <w:lvlText w:val="%5."/>
+      <w:lvlJc w:val="left"/>
+      <w:pPr>
+        <w:ind w:left="3600" w:hanging="360"/>
+      </w:pPr>
+    </w:lvl>
+    <w:lvl w:ilvl="5" w:tplc="040C001B" w:tentative="1">
+      <w:start w:val="1"/>
+      <w:numFmt w:val="lowerRoman"/>
+      <w:lvlText w:val="%6."/>
+      <w:lvlJc w:val="right"/>
+      <w:pPr>
+        <w:ind w:left="4320" w:hanging="180"/>
+      </w:pPr>
+    </w:lvl>
+    <w:lvl w:ilvl="6" w:tplc="040C000F" w:tentative="1">
+      <w:start w:val="1"/>
+      <w:numFmt w:val="decimal"/>
+      <w:lvlText w:val="%7."/>
+      <w:lvlJc w:val="left"/>
+      <w:pPr>
+        <w:ind w:left="5040" w:hanging="360"/>
+      </w:pPr>
+    </w:lvl>
+    <w:lvl w:ilvl="7" w:tplc="040C0019" w:tentative="1">
+      <w:start w:val="1"/>
+      <w:numFmt w:val="lowerLetter"/>
+      <w:lvlText w:val="%8."/>
+      <w:lvlJc w:val="left"/>
+      <w:pPr>
+        <w:ind w:left="5760" w:hanging="360"/>
+      </w:pPr>
+    </w:lvl>
+    <w:lvl w:ilvl="8" w:tplc="040C001B" w:tentative="1">
+      <w:start w:val="1"/>
+      <w:numFmt w:val="lowerRoman"/>
+      <w:lvlText w:val="%9."/>
+      <w:lvlJc w:val="right"/>
+      <w:pPr>
+        <w:ind w:left="6480" w:hanging="180"/>
+      </w:pPr>
+    </w:lvl>
+  </w:abstractNum>
+  <w:abstractNum w:abstractNumId="2" w15:restartNumberingAfterBreak="0">
     <w:nsid w:val="42311C45"/>
     <w:multiLevelType w:val="hybridMultilevel"/>
     <w:tmpl w:val="2CB45286"/>
@@ -3509,10 +3988,107 @@
       </w:pPr>
     </w:lvl>
   </w:abstractNum>
+  <w:abstractNum w:abstractNumId="3" w15:restartNumberingAfterBreak="0">
+    <w:nsid w:val="47327F5A"/>
+    <w:multiLevelType w:val="hybridMultilevel"/>
+    <w:tmpl w:val="E3E2E702"/>
+    <w:lvl w:ilvl="0" w:tplc="C242E414">
+      <w:start w:val="1"/>
+      <w:numFmt w:val="decimal"/>
+      <w:lvlText w:val="%1-"/>
+      <w:lvlJc w:val="left"/>
+      <w:pPr>
+        <w:ind w:left="720" w:hanging="360"/>
+      </w:pPr>
+      <w:rPr>
+        <w:rFonts w:hint="default"/>
+        <w:b w:val="0"/>
+        <w:bCs w:val="0"/>
+      </w:rPr>
+    </w:lvl>
+    <w:lvl w:ilvl="1" w:tplc="040C0019" w:tentative="1">
+      <w:start w:val="1"/>
+      <w:numFmt w:val="lowerLetter"/>
+      <w:lvlText w:val="%2."/>
+      <w:lvlJc w:val="left"/>
+      <w:pPr>
+        <w:ind w:left="1440" w:hanging="360"/>
+      </w:pPr>
+    </w:lvl>
+    <w:lvl w:ilvl="2" w:tplc="040C001B" w:tentative="1">
+      <w:start w:val="1"/>
+      <w:numFmt w:val="lowerRoman"/>
+      <w:lvlText w:val="%3."/>
+      <w:lvlJc w:val="right"/>
+      <w:pPr>
+        <w:ind w:left="2160" w:hanging="180"/>
+      </w:pPr>
+    </w:lvl>
+    <w:lvl w:ilvl="3" w:tplc="040C000F" w:tentative="1">
+      <w:start w:val="1"/>
+      <w:numFmt w:val="decimal"/>
+      <w:lvlText w:val="%4."/>
+      <w:lvlJc w:val="left"/>
+      <w:pPr>
+        <w:ind w:left="2880" w:hanging="360"/>
+      </w:pPr>
+    </w:lvl>
+    <w:lvl w:ilvl="4" w:tplc="040C0019" w:tentative="1">
+      <w:start w:val="1"/>
+      <w:numFmt w:val="lowerLetter"/>
+      <w:lvlText w:val="%5."/>
+      <w:lvlJc w:val="left"/>
+      <w:pPr>
+        <w:ind w:left="3600" w:hanging="360"/>
+      </w:pPr>
+    </w:lvl>
+    <w:lvl w:ilvl="5" w:tplc="040C001B" w:tentative="1">
+      <w:start w:val="1"/>
+      <w:numFmt w:val="lowerRoman"/>
+      <w:lvlText w:val="%6."/>
+      <w:lvlJc w:val="right"/>
+      <w:pPr>
+        <w:ind w:left="4320" w:hanging="180"/>
+      </w:pPr>
+    </w:lvl>
+    <w:lvl w:ilvl="6" w:tplc="040C000F" w:tentative="1">
+      <w:start w:val="1"/>
+      <w:numFmt w:val="decimal"/>
+      <w:lvlText w:val="%7."/>
+      <w:lvlJc w:val="left"/>
+      <w:pPr>
+        <w:ind w:left="5040" w:hanging="360"/>
+      </w:pPr>
+    </w:lvl>
+    <w:lvl w:ilvl="7" w:tplc="040C0019" w:tentative="1">
+      <w:start w:val="1"/>
+      <w:numFmt w:val="lowerLetter"/>
+      <w:lvlText w:val="%8."/>
+      <w:lvlJc w:val="left"/>
+      <w:pPr>
+        <w:ind w:left="5760" w:hanging="360"/>
+      </w:pPr>
+    </w:lvl>
+    <w:lvl w:ilvl="8" w:tplc="040C001B" w:tentative="1">
+      <w:start w:val="1"/>
+      <w:numFmt w:val="lowerRoman"/>
+      <w:lvlText w:val="%9."/>
+      <w:lvlJc w:val="right"/>
+      <w:pPr>
+        <w:ind w:left="6480" w:hanging="180"/>
+      </w:pPr>
+    </w:lvl>
+  </w:abstractNum>
   <w:num w:numId="1">
     <w:abstractNumId w:val="0"/>
   </w:num>
   <w:num w:numId="2">
+    <w:abstractNumId w:val="2"/>
+  </w:num>
+  <w:num w:numId="3">
+    <w:abstractNumId w:val="3"/>
+  </w:num>
+  <w:num w:numId="4">
     <w:abstractNumId w:val="1"/>
   </w:num>
 </w:numbering>

</xml_diff>